<commit_message>
Ajustes 1, 2 y 3
</commit_message>
<xml_diff>
--- a/fuentes/contenido/Modulo2/BASC_AuditoresMod2-Contenido.docx
+++ b/fuentes/contenido/Modulo2/BASC_AuditoresMod2-Contenido.docx
@@ -81,7 +81,36 @@
                 <w:sz w:val="24"/>
                 <w:szCs w:val="24"/>
               </w:rPr>
-              <w:t>Curso de Formación Virtual para Auditores Internos en Seguridad</w:t>
+              <w:t xml:space="preserve">Curso de Formación </w:t>
+            </w:r>
+            <w:r>
+              <w:rPr>
+                <w:rFonts w:ascii="Calibri" w:eastAsia="Calibri" w:hAnsi="Calibri" w:cs="Calibri"/>
+                <w:color w:val="FFFFFF" w:themeColor="background1"/>
+                <w:sz w:val="24"/>
+                <w:szCs w:val="24"/>
+                <w:highlight w:val="yellow"/>
+              </w:rPr>
+              <w:t xml:space="preserve">Virtual </w:t>
+            </w:r>
+            <w:r>
+              <w:rPr>
+                <w:rFonts w:ascii="Calibri" w:eastAsia="Calibri" w:hAnsi="Calibri" w:cs="Calibri"/>
+                <w:color w:val="FFFFFF" w:themeColor="background1"/>
+                <w:sz w:val="24"/>
+                <w:szCs w:val="24"/>
+                <w:highlight w:val="yellow"/>
+              </w:rPr>
+              <w:t>en</w:t>
+            </w:r>
+            <w:r>
+              <w:rPr>
+                <w:rFonts w:ascii="Calibri" w:eastAsia="Calibri" w:hAnsi="Calibri" w:cs="Calibri"/>
+                <w:color w:val="FFFFFF" w:themeColor="background1"/>
+                <w:sz w:val="24"/>
+                <w:szCs w:val="24"/>
+              </w:rPr>
+              <w:t xml:space="preserve"> Auditores Internos en Seguridad</w:t>
             </w:r>
           </w:p>
           <w:p>
@@ -1457,7 +1486,7 @@
           </w:p>
           <w:tbl>
             <w:tblPr>
-              <w:tblStyle w:val="TableGrid"/>
+              <w:tblStyle w:val="Tablaconcuadrcula"/>
               <w:tblW w:w="0" w:type="auto"/>
               <w:tblBorders>
                 <w:top w:val="none" w:sz="0" w:space="0" w:color="auto"/>
@@ -2862,7 +2891,6 @@
               </w:rPr>
               <w:t xml:space="preserve">El documento está siendo permanentemente revisado por </w:t>
             </w:r>
-            <w:proofErr w:type="spellStart"/>
             <w:r>
               <w:rPr>
                 <w:rFonts w:asciiTheme="minorHAnsi" w:hAnsiTheme="minorHAnsi" w:cstheme="minorHAnsi"/>
@@ -2870,36 +2898,31 @@
                 <w:sz w:val="24"/>
                 <w:szCs w:val="24"/>
               </w:rPr>
-              <w:t>World</w:t>
-            </w:r>
-            <w:proofErr w:type="spellEnd"/>
+              <w:t>World BASC Organization</w:t>
+            </w:r>
             <w:r>
               <w:rPr>
                 <w:rFonts w:asciiTheme="minorHAnsi" w:hAnsiTheme="minorHAnsi" w:cstheme="minorHAnsi"/>
-                <w:i/>
-                <w:sz w:val="24"/>
-                <w:szCs w:val="24"/>
-              </w:rPr>
-              <w:t xml:space="preserve"> BASC </w:t>
-            </w:r>
-            <w:proofErr w:type="spellStart"/>
+                <w:sz w:val="24"/>
+                <w:szCs w:val="24"/>
+              </w:rPr>
+              <w:t>, con el apoyo de los organismos de control</w:t>
+            </w:r>
             <w:r>
               <w:rPr>
                 <w:rFonts w:asciiTheme="minorHAnsi" w:hAnsiTheme="minorHAnsi" w:cstheme="minorHAnsi"/>
-                <w:i/>
-                <w:sz w:val="24"/>
-                <w:szCs w:val="24"/>
-              </w:rPr>
-              <w:t>Organization</w:t>
-            </w:r>
-            <w:proofErr w:type="spellEnd"/>
+                <w:sz w:val="24"/>
+                <w:szCs w:val="24"/>
+              </w:rPr>
+              <w:t xml:space="preserve"> </w:t>
+            </w:r>
             <w:r>
               <w:rPr>
                 <w:rFonts w:asciiTheme="minorHAnsi" w:hAnsiTheme="minorHAnsi" w:cstheme="minorHAnsi"/>
                 <w:sz w:val="24"/>
                 <w:szCs w:val="24"/>
               </w:rPr>
-              <w:t>, con el apoyo de los organismos de control</w:t>
+              <w:t>participantes en el comercio internacional y particularmente de las instituciones aduaneras. Cada uno de los actores involucrados en la cadena logística de comercio internacional, ve en la Norma un marco general con el</w:t>
             </w:r>
             <w:r>
               <w:rPr>
@@ -2915,7 +2938,7 @@
                 <w:sz w:val="24"/>
                 <w:szCs w:val="24"/>
               </w:rPr>
-              <w:t>participantes en el comercio internacional y particularmente de las instituciones aduaneras. Cada uno de los actores involucrados en la cadena logística de comercio internacional, ve en la Norma un marco general con el</w:t>
+              <w:t>cual planearán, desarrollarán, verificarán y tomarán las acciones necesarias para mejorar o implementar su Sistema de Gestión en</w:t>
             </w:r>
             <w:r>
               <w:rPr>
@@ -2931,7 +2954,7 @@
                 <w:sz w:val="24"/>
                 <w:szCs w:val="24"/>
               </w:rPr>
-              <w:t>cual planearán, desarrollarán, verificarán y tomarán las acciones necesarias para mejorar o implementar su Sistema de Gestión en</w:t>
+              <w:t xml:space="preserve">Control y Seguridad </w:t>
             </w:r>
             <w:r>
               <w:rPr>
@@ -2939,6 +2962,120 @@
                 <w:sz w:val="24"/>
                 <w:szCs w:val="24"/>
               </w:rPr>
+              <w:t xml:space="preserve">(SGCS) </w:t>
+            </w:r>
+            <w:r>
+              <w:rPr>
+                <w:rFonts w:asciiTheme="minorHAnsi" w:hAnsiTheme="minorHAnsi" w:cstheme="minorHAnsi"/>
+                <w:sz w:val="24"/>
+                <w:szCs w:val="24"/>
+              </w:rPr>
+              <w:t>y de paso para mejorar sus niveles de productividad y desempeño.</w:t>
+            </w:r>
+          </w:p>
+          <w:p>
+            <w:pPr>
+              <w:pStyle w:val="Normal1"/>
+              <w:contextualSpacing w:val="0"/>
+              <w:jc w:val="both"/>
+              <w:cnfStyle w:val="000000010000" w:firstRow="0" w:lastRow="0" w:firstColumn="0" w:lastColumn="0" w:oddVBand="0" w:evenVBand="0" w:oddHBand="0" w:evenHBand="1" w:firstRowFirstColumn="0" w:firstRowLastColumn="0" w:lastRowFirstColumn="0" w:lastRowLastColumn="0"/>
+              <w:rPr>
+                <w:rFonts w:asciiTheme="minorHAnsi" w:hAnsiTheme="minorHAnsi" w:cstheme="minorHAnsi"/>
+                <w:sz w:val="24"/>
+                <w:szCs w:val="24"/>
+              </w:rPr>
+            </w:pPr>
+          </w:p>
+          <w:p>
+            <w:pPr>
+              <w:pStyle w:val="Normal1"/>
+              <w:contextualSpacing w:val="0"/>
+              <w:jc w:val="both"/>
+              <w:cnfStyle w:val="000000010000" w:firstRow="0" w:lastRow="0" w:firstColumn="0" w:lastColumn="0" w:oddVBand="0" w:evenVBand="0" w:oddHBand="0" w:evenHBand="1" w:firstRowFirstColumn="0" w:firstRowLastColumn="0" w:lastRowFirstColumn="0" w:lastRowLastColumn="0"/>
+              <w:rPr>
+                <w:rFonts w:asciiTheme="minorHAnsi" w:hAnsiTheme="minorHAnsi" w:cstheme="minorHAnsi"/>
+                <w:sz w:val="24"/>
+                <w:szCs w:val="24"/>
+              </w:rPr>
+            </w:pPr>
+            <w:r>
+              <w:rPr>
+                <w:rFonts w:asciiTheme="minorHAnsi" w:hAnsiTheme="minorHAnsi" w:cstheme="minorHAnsi"/>
+                <w:sz w:val="24"/>
+                <w:szCs w:val="24"/>
+              </w:rPr>
+              <w:t>Actualmente, la Norma BASC cuenta con una nueva versión</w:t>
+            </w:r>
+            <w:r>
+              <w:rPr>
+                <w:rFonts w:asciiTheme="minorHAnsi" w:hAnsiTheme="minorHAnsi" w:cstheme="minorHAnsi"/>
+                <w:sz w:val="24"/>
+                <w:szCs w:val="24"/>
+              </w:rPr>
+              <w:t xml:space="preserve"> (</w:t>
+            </w:r>
+            <w:r>
+              <w:rPr>
+                <w:rFonts w:asciiTheme="minorHAnsi" w:hAnsiTheme="minorHAnsi" w:cstheme="minorHAnsi"/>
+                <w:sz w:val="24"/>
+                <w:szCs w:val="24"/>
+              </w:rPr>
+              <w:t>versión 5</w:t>
+            </w:r>
+            <w:r>
+              <w:rPr>
+                <w:rFonts w:asciiTheme="minorHAnsi" w:hAnsiTheme="minorHAnsi" w:cstheme="minorHAnsi"/>
+                <w:sz w:val="24"/>
+                <w:szCs w:val="24"/>
+                <w:highlight w:val="yellow"/>
+              </w:rPr>
+              <w:t>)</w:t>
+            </w:r>
+            <w:r>
+              <w:rPr>
+                <w:rFonts w:asciiTheme="minorHAnsi" w:hAnsiTheme="minorHAnsi" w:cstheme="minorHAnsi"/>
+                <w:sz w:val="24"/>
+                <w:szCs w:val="24"/>
+                <w:highlight w:val="yellow"/>
+              </w:rPr>
+              <w:t xml:space="preserve"> vigente desde el 1</w:t>
+            </w:r>
+            <w:r>
+              <w:rPr>
+                <w:rFonts w:asciiTheme="minorHAnsi" w:hAnsiTheme="minorHAnsi" w:cstheme="minorHAnsi"/>
+                <w:sz w:val="24"/>
+                <w:szCs w:val="24"/>
+                <w:highlight w:val="yellow"/>
+              </w:rPr>
+              <w:t>5</w:t>
+            </w:r>
+            <w:r>
+              <w:rPr>
+                <w:rFonts w:asciiTheme="minorHAnsi" w:hAnsiTheme="minorHAnsi" w:cstheme="minorHAnsi"/>
+                <w:sz w:val="24"/>
+                <w:szCs w:val="24"/>
+                <w:highlight w:val="yellow"/>
+              </w:rPr>
+              <w:t xml:space="preserve"> de </w:t>
+            </w:r>
+            <w:proofErr w:type="gramStart"/>
+            <w:r>
+              <w:rPr>
+                <w:rFonts w:asciiTheme="minorHAnsi" w:hAnsiTheme="minorHAnsi" w:cstheme="minorHAnsi"/>
+                <w:sz w:val="24"/>
+                <w:szCs w:val="24"/>
+                <w:highlight w:val="yellow"/>
+              </w:rPr>
+              <w:t>Marzo</w:t>
+            </w:r>
+            <w:proofErr w:type="gramEnd"/>
+            <w:r>
+              <w:rPr>
+                <w:rFonts w:asciiTheme="minorHAnsi" w:hAnsiTheme="minorHAnsi" w:cstheme="minorHAnsi"/>
+                <w:sz w:val="24"/>
+                <w:szCs w:val="24"/>
+                <w:highlight w:val="yellow"/>
+              </w:rPr>
               <w:t xml:space="preserve"> </w:t>
             </w:r>
             <w:r>
@@ -2946,24 +3083,27 @@
                 <w:rFonts w:asciiTheme="minorHAnsi" w:hAnsiTheme="minorHAnsi" w:cstheme="minorHAnsi"/>
                 <w:sz w:val="24"/>
                 <w:szCs w:val="24"/>
-              </w:rPr>
-              <w:t xml:space="preserve">Control y Seguridad </w:t>
+                <w:highlight w:val="yellow"/>
+              </w:rPr>
+              <w:t>de 201</w:t>
             </w:r>
             <w:r>
               <w:rPr>
                 <w:rFonts w:asciiTheme="minorHAnsi" w:hAnsiTheme="minorHAnsi" w:cstheme="minorHAnsi"/>
                 <w:sz w:val="24"/>
                 <w:szCs w:val="24"/>
-              </w:rPr>
-              <w:t xml:space="preserve">(SGCS) </w:t>
+                <w:highlight w:val="yellow"/>
+              </w:rPr>
+              <w:t>8 Fecha en que se hizo su lanzamiento a Nivel Mundial en Miami USA</w:t>
             </w:r>
             <w:r>
               <w:rPr>
                 <w:rFonts w:asciiTheme="minorHAnsi" w:hAnsiTheme="minorHAnsi" w:cstheme="minorHAnsi"/>
                 <w:sz w:val="24"/>
                 <w:szCs w:val="24"/>
-              </w:rPr>
-              <w:t>y de paso para mejorar sus niveles de productividad y desempeño.</w:t>
+                <w:highlight w:val="yellow"/>
+              </w:rPr>
+              <w:t>.</w:t>
             </w:r>
           </w:p>
           <w:p>
@@ -2978,149 +3118,14 @@
                 <w:szCs w:val="24"/>
               </w:rPr>
             </w:pPr>
-          </w:p>
-          <w:p>
-            <w:pPr>
-              <w:pStyle w:val="Normal1"/>
-              <w:contextualSpacing w:val="0"/>
-              <w:jc w:val="both"/>
-              <w:cnfStyle w:val="000000010000" w:firstRow="0" w:lastRow="0" w:firstColumn="0" w:lastColumn="0" w:oddVBand="0" w:evenVBand="0" w:oddHBand="0" w:evenHBand="1" w:firstRowFirstColumn="0" w:firstRowLastColumn="0" w:lastRowFirstColumn="0" w:lastRowLastColumn="0"/>
+            <w:r>
               <w:rPr>
                 <w:rFonts w:asciiTheme="minorHAnsi" w:hAnsiTheme="minorHAnsi" w:cstheme="minorHAnsi"/>
                 <w:sz w:val="24"/>
                 <w:szCs w:val="24"/>
               </w:rPr>
-            </w:pPr>
-            <w:r>
-              <w:rPr>
-                <w:rFonts w:asciiTheme="minorHAnsi" w:hAnsiTheme="minorHAnsi" w:cstheme="minorHAnsi"/>
-                <w:sz w:val="24"/>
-                <w:szCs w:val="24"/>
-                <w:highlight w:val="yellow"/>
-              </w:rPr>
-              <w:t xml:space="preserve">La Norma BASC a través del tiempo y con base </w:t>
-            </w:r>
-            <w:r>
-              <w:rPr>
-                <w:rFonts w:asciiTheme="minorHAnsi" w:hAnsiTheme="minorHAnsi" w:cstheme="minorHAnsi"/>
-                <w:sz w:val="24"/>
-                <w:szCs w:val="24"/>
-                <w:highlight w:val="yellow"/>
-              </w:rPr>
-              <w:t>en</w:t>
-            </w:r>
-            <w:r>
-              <w:rPr>
-                <w:rFonts w:asciiTheme="minorHAnsi" w:hAnsiTheme="minorHAnsi" w:cstheme="minorHAnsi"/>
-                <w:sz w:val="24"/>
-                <w:szCs w:val="24"/>
-                <w:highlight w:val="yellow"/>
-              </w:rPr>
-              <w:t xml:space="preserve"> las necesidades y experiencias adquiridas en las empresas certificadas ha venido evolucionando</w:t>
-            </w:r>
-            <w:r>
-              <w:rPr>
-                <w:rFonts w:asciiTheme="minorHAnsi" w:hAnsiTheme="minorHAnsi" w:cstheme="minorHAnsi"/>
-                <w:sz w:val="24"/>
-                <w:szCs w:val="24"/>
-                <w:highlight w:val="yellow"/>
-              </w:rPr>
-              <w:t xml:space="preserve"> hasta llegar a la </w:t>
-            </w:r>
-            <w:r>
-              <w:rPr>
-                <w:rFonts w:asciiTheme="minorHAnsi" w:hAnsiTheme="minorHAnsi" w:cstheme="minorHAnsi"/>
-                <w:sz w:val="24"/>
-                <w:szCs w:val="24"/>
-                <w:highlight w:val="yellow"/>
-              </w:rPr>
-              <w:t>Versión</w:t>
-            </w:r>
-            <w:r>
-              <w:rPr>
-                <w:rFonts w:asciiTheme="minorHAnsi" w:hAnsiTheme="minorHAnsi" w:cstheme="minorHAnsi"/>
-                <w:sz w:val="24"/>
-                <w:szCs w:val="24"/>
-                <w:highlight w:val="yellow"/>
-              </w:rPr>
               <w:t xml:space="preserve"> </w:t>
             </w:r>
-            <w:r>
-              <w:rPr>
-                <w:rFonts w:asciiTheme="minorHAnsi" w:hAnsiTheme="minorHAnsi" w:cstheme="minorHAnsi"/>
-                <w:sz w:val="24"/>
-                <w:szCs w:val="24"/>
-                <w:highlight w:val="yellow"/>
-              </w:rPr>
-              <w:t>V5 – 2017</w:t>
-            </w:r>
-            <w:r>
-              <w:rPr>
-                <w:rFonts w:asciiTheme="minorHAnsi" w:hAnsiTheme="minorHAnsi" w:cstheme="minorHAnsi"/>
-                <w:sz w:val="24"/>
-                <w:szCs w:val="24"/>
-                <w:highlight w:val="yellow"/>
-              </w:rPr>
-              <w:t>,</w:t>
-            </w:r>
-            <w:r>
-              <w:rPr>
-                <w:rFonts w:asciiTheme="minorHAnsi" w:hAnsiTheme="minorHAnsi" w:cstheme="minorHAnsi"/>
-                <w:sz w:val="24"/>
-                <w:szCs w:val="24"/>
-                <w:highlight w:val="yellow"/>
-              </w:rPr>
-              <w:t xml:space="preserve"> actualmente vigente </w:t>
-            </w:r>
-            <w:r>
-              <w:rPr>
-                <w:rFonts w:asciiTheme="minorHAnsi" w:hAnsiTheme="minorHAnsi" w:cstheme="minorHAnsi"/>
-                <w:sz w:val="24"/>
-                <w:szCs w:val="24"/>
-                <w:highlight w:val="yellow"/>
-              </w:rPr>
-              <w:t>y</w:t>
-            </w:r>
-            <w:r>
-              <w:rPr>
-                <w:rFonts w:asciiTheme="minorHAnsi" w:hAnsiTheme="minorHAnsi" w:cstheme="minorHAnsi"/>
-                <w:sz w:val="24"/>
-                <w:szCs w:val="24"/>
-                <w:highlight w:val="yellow"/>
-              </w:rPr>
-              <w:t xml:space="preserve"> cuyo lanzamiento se hizo a nivel mundial el día 15 de </w:t>
-            </w:r>
-            <w:r>
-              <w:rPr>
-                <w:rFonts w:asciiTheme="minorHAnsi" w:hAnsiTheme="minorHAnsi" w:cstheme="minorHAnsi"/>
-                <w:sz w:val="24"/>
-                <w:szCs w:val="24"/>
-                <w:highlight w:val="yellow"/>
-              </w:rPr>
-              <w:t>m</w:t>
-            </w:r>
-            <w:r>
-              <w:rPr>
-                <w:rFonts w:asciiTheme="minorHAnsi" w:hAnsiTheme="minorHAnsi" w:cstheme="minorHAnsi"/>
-                <w:sz w:val="24"/>
-                <w:szCs w:val="24"/>
-                <w:highlight w:val="yellow"/>
-              </w:rPr>
-              <w:t>arzo de 2018.</w:t>
-            </w:r>
-          </w:p>
-          <w:p>
-            <w:pPr>
-              <w:pStyle w:val="Normal1"/>
-              <w:contextualSpacing w:val="0"/>
-              <w:jc w:val="both"/>
-              <w:cnfStyle w:val="000000010000" w:firstRow="0" w:lastRow="0" w:firstColumn="0" w:lastColumn="0" w:oddVBand="0" w:evenVBand="0" w:oddHBand="0" w:evenHBand="1" w:firstRowFirstColumn="0" w:firstRowLastColumn="0" w:lastRowFirstColumn="0" w:lastRowLastColumn="0"/>
-              <w:rPr>
-                <w:rFonts w:asciiTheme="minorHAnsi" w:hAnsiTheme="minorHAnsi" w:cstheme="minorHAnsi"/>
-                <w:sz w:val="24"/>
-                <w:szCs w:val="24"/>
-              </w:rPr>
-            </w:pPr>
           </w:p>
           <w:p>
             <w:pPr>
@@ -3238,7 +3243,7 @@
                 <w:sz w:val="24"/>
                 <w:szCs w:val="24"/>
               </w:rPr>
-              <w:t xml:space="preserve">Para tener una adecuada gestión de los riesgos en las actividades de la organización, es fundamental la comprensión </w:t>
+              <w:t xml:space="preserve">Para tener una adecuada gestión de los riesgos en las actividades de la organización, es fundamental la comprensión y gestión de los procesos como un sistema. Este enfoque de procesos permite a las organizaciones controlar las </w:t>
             </w:r>
             <w:r>
               <w:rPr>
@@ -3247,7 +3252,7 @@
                 <w:szCs w:val="24"/>
               </w:rPr>
               <w:lastRenderedPageBreak/>
-              <w:t>y gestión de los procesos como un sistema. Este enfoque de procesos permite a las organizaciones controlar las interrelaciones e interdependencias entre los procesos del SGCS, mejorar el desempeño global de la organización y lograr sus objetivos.</w:t>
+              <w:t>interrelaciones e interdependencias entre los procesos del SGCS, mejorar el desempeño global de la organización y lograr sus objetivos.</w:t>
             </w:r>
           </w:p>
           <w:p>
@@ -3362,7 +3367,6 @@
               <w:rPr>
                 <w:noProof/>
               </w:rPr>
-              <w:lastRenderedPageBreak/>
               <w:drawing>
                 <wp:inline distT="0" distB="0" distL="0" distR="0" wp14:anchorId="7489F79A" wp14:editId="321CC2B6">
                   <wp:extent cx="4671484" cy="2565070"/>
@@ -3619,7 +3623,6 @@
                 <w:sz w:val="24"/>
                 <w:szCs w:val="24"/>
               </w:rPr>
-              <w:lastRenderedPageBreak/>
               <w:t>E</w:t>
             </w:r>
             <w:r>
@@ -4168,6 +4171,7 @@
                 <w:sz w:val="24"/>
                 <w:szCs w:val="24"/>
               </w:rPr>
+              <w:lastRenderedPageBreak/>
               <w:t>Los pasos por seguir</w:t>
             </w:r>
             <w:r>
@@ -4273,7 +4277,6 @@
                 <w:sz w:val="17"/>
                 <w:szCs w:val="17"/>
               </w:rPr>
-              <w:lastRenderedPageBreak/>
               <w:drawing>
                 <wp:inline distT="0" distB="0" distL="0" distR="0" wp14:anchorId="4523A689" wp14:editId="39026740">
                   <wp:extent cx="5001495" cy="1353021"/>
@@ -4726,7 +4729,16 @@
                 <w:sz w:val="24"/>
                 <w:szCs w:val="24"/>
               </w:rPr>
-              <w:t>tienen impacto en el cliente creando valor para</w:t>
+              <w:t xml:space="preserve">tienen </w:t>
+            </w:r>
+            <w:r>
+              <w:rPr>
+                <w:rFonts w:asciiTheme="minorHAnsi" w:hAnsiTheme="minorHAnsi" w:cstheme="minorHAnsi"/>
+                <w:sz w:val="24"/>
+                <w:szCs w:val="24"/>
+              </w:rPr>
+              <w:lastRenderedPageBreak/>
+              <w:t>impacto en el cliente creando valor para</w:t>
             </w:r>
             <w:r>
               <w:rPr>
@@ -4812,16 +4824,7 @@
                 <w:sz w:val="24"/>
                 <w:szCs w:val="24"/>
               </w:rPr>
-              <w:t xml:space="preserve">on procesos que normalmente no son visibles para los clientes, </w:t>
-            </w:r>
-            <w:r>
-              <w:rPr>
-                <w:rFonts w:asciiTheme="minorHAnsi" w:hAnsiTheme="minorHAnsi" w:cstheme="minorHAnsi"/>
-                <w:sz w:val="24"/>
-                <w:szCs w:val="24"/>
-              </w:rPr>
-              <w:lastRenderedPageBreak/>
-              <w:t>pero que</w:t>
+              <w:t>on procesos que normalmente no son visibles para los clientes, pero que</w:t>
             </w:r>
             <w:r>
               <w:rPr>
@@ -5031,6 +5034,7 @@
                 <w:rFonts w:ascii="Calibri" w:eastAsia="Calibri" w:hAnsi="Calibri" w:cs="Calibri"/>
                 <w:noProof/>
               </w:rPr>
+              <w:lastRenderedPageBreak/>
               <w:drawing>
                 <wp:inline distT="0" distB="0" distL="0" distR="0" wp14:anchorId="301D7D62" wp14:editId="5938E628">
                   <wp:extent cx="4393606" cy="2738591"/>
@@ -5150,6 +5154,45 @@
           </w:p>
           <w:p>
             <w:pPr>
+              <w:pStyle w:val="Normal1"/>
+              <w:contextualSpacing w:val="0"/>
+              <w:jc w:val="center"/>
+              <w:cnfStyle w:val="000000010000" w:firstRow="0" w:lastRow="0" w:firstColumn="0" w:lastColumn="0" w:oddVBand="0" w:evenVBand="0" w:oddHBand="0" w:evenHBand="1" w:firstRowFirstColumn="0" w:firstRowLastColumn="0" w:lastRowFirstColumn="0" w:lastRowLastColumn="0"/>
+              <w:rPr>
+                <w:rFonts w:ascii="Calibri" w:eastAsia="Calibri" w:hAnsi="Calibri" w:cs="Calibri"/>
+                <w:sz w:val="24"/>
+                <w:szCs w:val="24"/>
+              </w:rPr>
+            </w:pPr>
+          </w:p>
+          <w:p>
+            <w:pPr>
+              <w:pStyle w:val="Normal1"/>
+              <w:contextualSpacing w:val="0"/>
+              <w:jc w:val="both"/>
+              <w:cnfStyle w:val="000000010000" w:firstRow="0" w:lastRow="0" w:firstColumn="0" w:lastColumn="0" w:oddVBand="0" w:evenVBand="0" w:oddHBand="0" w:evenHBand="1" w:firstRowFirstColumn="0" w:firstRowLastColumn="0" w:lastRowFirstColumn="0" w:lastRowLastColumn="0"/>
+              <w:rPr>
+                <w:rFonts w:ascii="Calibri" w:eastAsia="Calibri" w:hAnsi="Calibri" w:cs="Calibri"/>
+                <w:sz w:val="24"/>
+                <w:szCs w:val="24"/>
+              </w:rPr>
+            </w:pPr>
+          </w:p>
+          <w:p>
+            <w:pPr>
+              <w:pStyle w:val="Normal1"/>
+              <w:contextualSpacing w:val="0"/>
+              <w:jc w:val="both"/>
+              <w:cnfStyle w:val="000000010000" w:firstRow="0" w:lastRow="0" w:firstColumn="0" w:lastColumn="0" w:oddVBand="0" w:evenVBand="0" w:oddHBand="0" w:evenHBand="1" w:firstRowFirstColumn="0" w:firstRowLastColumn="0" w:lastRowFirstColumn="0" w:lastRowLastColumn="0"/>
+              <w:rPr>
+                <w:rFonts w:ascii="Calibri" w:eastAsia="Calibri" w:hAnsi="Calibri" w:cs="Calibri"/>
+                <w:sz w:val="24"/>
+                <w:szCs w:val="24"/>
+              </w:rPr>
+            </w:pPr>
+          </w:p>
+          <w:p>
+            <w:pPr>
               <w:widowControl/>
               <w:pBdr>
                 <w:top w:val="none" w:sz="0" w:space="0" w:color="auto"/>
@@ -5184,7 +5227,6 @@
                 <w:sz w:val="24"/>
                 <w:szCs w:val="24"/>
               </w:rPr>
-              <w:lastRenderedPageBreak/>
               <w:t>3.</w:t>
             </w:r>
             <w:r>
@@ -5338,23 +5380,7 @@
                 <w:sz w:val="24"/>
                 <w:szCs w:val="24"/>
               </w:rPr>
-              <w:t>jemplo el mapa de procesos</w:t>
-            </w:r>
-            <w:r>
-              <w:rPr>
-                <w:rFonts w:asciiTheme="minorHAnsi" w:hAnsiTheme="minorHAnsi" w:cstheme="minorHAnsi"/>
-                <w:sz w:val="24"/>
-                <w:szCs w:val="24"/>
-              </w:rPr>
-              <w:t xml:space="preserve"> </w:t>
-            </w:r>
-            <w:r>
-              <w:rPr>
-                <w:rFonts w:asciiTheme="minorHAnsi" w:hAnsiTheme="minorHAnsi" w:cstheme="minorHAnsi"/>
-                <w:sz w:val="24"/>
-                <w:szCs w:val="24"/>
-              </w:rPr>
-              <w:t xml:space="preserve">del paso </w:t>
+              <w:t xml:space="preserve">jemplo el mapa de procesos del paso </w:t>
             </w:r>
             <w:r>
               <w:rPr>
@@ -5516,7 +5542,7 @@
           </w:p>
           <w:tbl>
             <w:tblPr>
-              <w:tblStyle w:val="TableGrid"/>
+              <w:tblStyle w:val="Tablaconcuadrcula"/>
               <w:tblW w:w="0" w:type="auto"/>
               <w:tblLayout w:type="fixed"/>
               <w:tblLook w:val="04A0" w:firstRow="1" w:lastRow="0" w:firstColumn="1" w:lastColumn="0" w:noHBand="0" w:noVBand="1"/>
@@ -5681,25 +5707,7 @@
                       <w:sz w:val="20"/>
                       <w:szCs w:val="20"/>
                     </w:rPr>
-                    <w:t xml:space="preserve">Garantizar la producción y calidad del producto a exportar evitando la contaminación de </w:t>
-                  </w:r>
-                  <w:r>
-                    <w:rPr>
-                      <w:rFonts w:asciiTheme="minorHAnsi" w:hAnsiTheme="minorHAnsi" w:cstheme="minorHAnsi"/>
-                      <w:bCs/>
-                      <w:sz w:val="20"/>
-                      <w:szCs w:val="20"/>
-                    </w:rPr>
-                    <w:t>é</w:t>
-                  </w:r>
-                  <w:r>
-                    <w:rPr>
-                      <w:rFonts w:asciiTheme="minorHAnsi" w:hAnsiTheme="minorHAnsi" w:cstheme="minorHAnsi"/>
-                      <w:bCs/>
-                      <w:sz w:val="20"/>
-                      <w:szCs w:val="20"/>
-                    </w:rPr>
-                    <w:t>ste por cualquier elemento ilícito, garantizar el peso exacto y buena presentación del producto final.</w:t>
+                    <w:t>Garantizar la producción y calidad del producto a exportar evitando la contaminación de este por cualquier elemento ilícito, garantizar el peso exacto y buena presentación del producto final.</w:t>
                   </w:r>
                 </w:p>
               </w:tc>
@@ -6167,7 +6175,6 @@
                       <w:sz w:val="20"/>
                       <w:szCs w:val="20"/>
                     </w:rPr>
-                    <w:lastRenderedPageBreak/>
                     <w:t xml:space="preserve">• Control de temperatura y humedad </w:t>
                   </w:r>
                 </w:p>
@@ -6288,6 +6295,7 @@
                       <w:sz w:val="20"/>
                       <w:szCs w:val="20"/>
                     </w:rPr>
+                    <w:lastRenderedPageBreak/>
                     <w:t xml:space="preserve">• Formato de producción diaria </w:t>
                   </w:r>
                 </w:p>
@@ -6878,7 +6886,7 @@
                 </w:tcPr>
                 <w:p>
                   <w:pPr>
-                    <w:pStyle w:val="ListParagraph"/>
+                    <w:pStyle w:val="Prrafodelista"/>
                     <w:widowControl/>
                     <w:numPr>
                       <w:ilvl w:val="0"/>
@@ -6914,7 +6922,7 @@
                 </w:p>
                 <w:p>
                   <w:pPr>
-                    <w:pStyle w:val="ListParagraph"/>
+                    <w:pStyle w:val="Prrafodelista"/>
                     <w:widowControl/>
                     <w:pBdr>
                       <w:top w:val="none" w:sz="0" w:space="0" w:color="auto"/>
@@ -6937,7 +6945,7 @@
                 </w:p>
                 <w:p>
                   <w:pPr>
-                    <w:pStyle w:val="ListParagraph"/>
+                    <w:pStyle w:val="Prrafodelista"/>
                     <w:widowControl/>
                     <w:pBdr>
                       <w:top w:val="none" w:sz="0" w:space="0" w:color="auto"/>
@@ -6960,7 +6968,7 @@
                 </w:p>
                 <w:p>
                   <w:pPr>
-                    <w:pStyle w:val="ListParagraph"/>
+                    <w:pStyle w:val="Prrafodelista"/>
                     <w:widowControl/>
                     <w:numPr>
                       <w:ilvl w:val="0"/>
@@ -6996,7 +7004,7 @@
                 </w:p>
                 <w:p>
                   <w:pPr>
-                    <w:pStyle w:val="ListParagraph"/>
+                    <w:pStyle w:val="Prrafodelista"/>
                     <w:rPr>
                       <w:rFonts w:asciiTheme="minorHAnsi" w:hAnsiTheme="minorHAnsi" w:cstheme="minorHAnsi"/>
                       <w:bCs/>
@@ -7007,7 +7015,7 @@
                 </w:p>
                 <w:p>
                   <w:pPr>
-                    <w:pStyle w:val="ListParagraph"/>
+                    <w:pStyle w:val="Prrafodelista"/>
                     <w:widowControl/>
                     <w:pBdr>
                       <w:top w:val="none" w:sz="0" w:space="0" w:color="auto"/>
@@ -7030,7 +7038,7 @@
                 </w:p>
                 <w:p>
                   <w:pPr>
-                    <w:pStyle w:val="ListParagraph"/>
+                    <w:pStyle w:val="Prrafodelista"/>
                     <w:widowControl/>
                     <w:numPr>
                       <w:ilvl w:val="0"/>
@@ -7071,7 +7079,7 @@
                 </w:tcPr>
                 <w:p>
                   <w:pPr>
-                    <w:pStyle w:val="ListParagraph"/>
+                    <w:pStyle w:val="Prrafodelista"/>
                     <w:widowControl/>
                     <w:numPr>
                       <w:ilvl w:val="0"/>
@@ -7116,7 +7124,7 @@
                 </w:p>
                 <w:p>
                   <w:pPr>
-                    <w:pStyle w:val="ListParagraph"/>
+                    <w:pStyle w:val="Prrafodelista"/>
                     <w:widowControl/>
                     <w:pBdr>
                       <w:top w:val="none" w:sz="0" w:space="0" w:color="auto"/>
@@ -7139,7 +7147,7 @@
                 </w:p>
                 <w:p>
                   <w:pPr>
-                    <w:pStyle w:val="ListParagraph"/>
+                    <w:pStyle w:val="Prrafodelista"/>
                     <w:widowControl/>
                     <w:pBdr>
                       <w:top w:val="none" w:sz="0" w:space="0" w:color="auto"/>
@@ -7162,7 +7170,7 @@
                 </w:p>
                 <w:p>
                   <w:pPr>
-                    <w:pStyle w:val="ListParagraph"/>
+                    <w:pStyle w:val="Prrafodelista"/>
                     <w:widowControl/>
                     <w:numPr>
                       <w:ilvl w:val="0"/>
@@ -7207,7 +7215,7 @@
                 </w:p>
                 <w:p>
                   <w:pPr>
-                    <w:pStyle w:val="ListParagraph"/>
+                    <w:pStyle w:val="Prrafodelista"/>
                     <w:rPr>
                       <w:rFonts w:asciiTheme="minorHAnsi" w:hAnsiTheme="minorHAnsi" w:cstheme="minorHAnsi"/>
                       <w:bCs/>
@@ -7218,7 +7226,7 @@
                 </w:p>
                 <w:p>
                   <w:pPr>
-                    <w:pStyle w:val="ListParagraph"/>
+                    <w:pStyle w:val="Prrafodelista"/>
                     <w:widowControl/>
                     <w:pBdr>
                       <w:top w:val="none" w:sz="0" w:space="0" w:color="auto"/>
@@ -7241,7 +7249,7 @@
                 </w:p>
                 <w:p>
                   <w:pPr>
-                    <w:pStyle w:val="ListParagraph"/>
+                    <w:pStyle w:val="Prrafodelista"/>
                     <w:widowControl/>
                     <w:pBdr>
                       <w:top w:val="none" w:sz="0" w:space="0" w:color="auto"/>
@@ -7264,7 +7272,7 @@
                 </w:p>
                 <w:p>
                   <w:pPr>
-                    <w:pStyle w:val="ListParagraph"/>
+                    <w:pStyle w:val="Prrafodelista"/>
                     <w:widowControl/>
                     <w:numPr>
                       <w:ilvl w:val="0"/>
@@ -7390,7 +7398,6 @@
                       <w:sz w:val="20"/>
                       <w:szCs w:val="20"/>
                     </w:rPr>
-                    <w:lastRenderedPageBreak/>
                     <w:t>• Requisición de producto.</w:t>
                   </w:r>
                 </w:p>
@@ -7451,6 +7458,7 @@
                       <w:sz w:val="20"/>
                       <w:szCs w:val="20"/>
                     </w:rPr>
+                    <w:lastRenderedPageBreak/>
                     <w:t>• Requisición de insumos.</w:t>
                   </w:r>
                 </w:p>
@@ -7571,17 +7579,7 @@
                       <w:sz w:val="20"/>
                       <w:szCs w:val="20"/>
                     </w:rPr>
-                    <w:t xml:space="preserve">• Pesar el producto empacado manteniendo </w:t>
-                  </w:r>
-                  <w:r>
-                    <w:rPr>
-                      <w:rFonts w:asciiTheme="minorHAnsi" w:hAnsiTheme="minorHAnsi" w:cstheme="minorHAnsi"/>
-                      <w:bCs/>
-                      <w:sz w:val="20"/>
-                      <w:szCs w:val="20"/>
-                    </w:rPr>
-                    <w:lastRenderedPageBreak/>
-                    <w:t xml:space="preserve">el rango establecido y colocar el plástico. </w:t>
+                    <w:t xml:space="preserve">• Pesar el producto empacado manteniendo el rango establecido y colocar el plástico. </w:t>
                   </w:r>
                 </w:p>
                 <w:p>
@@ -7641,6 +7639,7 @@
                       <w:sz w:val="20"/>
                       <w:szCs w:val="20"/>
                     </w:rPr>
+                    <w:lastRenderedPageBreak/>
                     <w:t>• Las estibas armadas se llevan a los secadores teniendo en cuenta el grado de humedad que presenta el producto y se establecen condiciones de secado: Aire/ Aire calor. Una vez termina el proceso de secado, se empaca el producto en cajas de cartón.</w:t>
                   </w:r>
                 </w:p>
@@ -7741,7 +7740,7 @@
                 </w:tcPr>
                 <w:p>
                   <w:pPr>
-                    <w:pStyle w:val="ListParagraph"/>
+                    <w:pStyle w:val="Prrafodelista"/>
                     <w:widowControl/>
                     <w:numPr>
                       <w:ilvl w:val="0"/>
@@ -7787,7 +7786,7 @@
                 </w:p>
                 <w:p>
                   <w:pPr>
-                    <w:pStyle w:val="ListParagraph"/>
+                    <w:pStyle w:val="Prrafodelista"/>
                     <w:widowControl/>
                     <w:pBdr>
                       <w:top w:val="none" w:sz="0" w:space="0" w:color="auto"/>
@@ -7810,7 +7809,7 @@
                 </w:p>
                 <w:p>
                   <w:pPr>
-                    <w:pStyle w:val="ListParagraph"/>
+                    <w:pStyle w:val="Prrafodelista"/>
                     <w:widowControl/>
                     <w:numPr>
                       <w:ilvl w:val="0"/>
@@ -7855,7 +7854,7 @@
                 </w:p>
                 <w:p>
                   <w:pPr>
-                    <w:pStyle w:val="ListParagraph"/>
+                    <w:pStyle w:val="Prrafodelista"/>
                     <w:rPr>
                       <w:rFonts w:asciiTheme="minorHAnsi" w:hAnsiTheme="minorHAnsi" w:cstheme="minorHAnsi"/>
                       <w:bCs/>
@@ -7866,7 +7865,7 @@
                 </w:p>
                 <w:p>
                   <w:pPr>
-                    <w:pStyle w:val="ListParagraph"/>
+                    <w:pStyle w:val="Prrafodelista"/>
                     <w:widowControl/>
                     <w:pBdr>
                       <w:top w:val="none" w:sz="0" w:space="0" w:color="auto"/>
@@ -7889,7 +7888,7 @@
                 </w:p>
                 <w:p>
                   <w:pPr>
-                    <w:pStyle w:val="ListParagraph"/>
+                    <w:pStyle w:val="Prrafodelista"/>
                     <w:widowControl/>
                     <w:numPr>
                       <w:ilvl w:val="0"/>
@@ -7930,7 +7929,7 @@
                 </w:tcPr>
                 <w:p>
                   <w:pPr>
-                    <w:pStyle w:val="ListParagraph"/>
+                    <w:pStyle w:val="Prrafodelista"/>
                     <w:widowControl/>
                     <w:numPr>
                       <w:ilvl w:val="0"/>
@@ -8017,7 +8016,7 @@
                 </w:p>
                 <w:p>
                   <w:pPr>
-                    <w:pStyle w:val="ListParagraph"/>
+                    <w:pStyle w:val="Prrafodelista"/>
                     <w:widowControl/>
                     <w:numPr>
                       <w:ilvl w:val="0"/>
@@ -8146,7 +8145,7 @@
                 </w:p>
                 <w:p>
                   <w:pPr>
-                    <w:pStyle w:val="ListParagraph"/>
+                    <w:pStyle w:val="Prrafodelista"/>
                     <w:widowControl/>
                     <w:numPr>
                       <w:ilvl w:val="0"/>
@@ -8538,17 +8537,7 @@
                       <w:sz w:val="20"/>
                       <w:szCs w:val="20"/>
                     </w:rPr>
-                    <w:t xml:space="preserve">• Verificar que todo esté cerrado: puertas, ventanas, candados y nadie se quede dentro </w:t>
-                  </w:r>
-                  <w:r>
-                    <w:rPr>
-                      <w:rFonts w:asciiTheme="minorHAnsi" w:hAnsiTheme="minorHAnsi" w:cstheme="minorHAnsi"/>
-                      <w:bCs/>
-                      <w:sz w:val="20"/>
-                      <w:szCs w:val="20"/>
-                    </w:rPr>
-                    <w:lastRenderedPageBreak/>
-                    <w:t>de las instalaciones de la empresa.</w:t>
+                    <w:t>• Verificar que todo esté cerrado: puertas, ventanas, candados y nadie se quede dentro de las instalaciones de la empresa.</w:t>
                   </w:r>
                 </w:p>
                 <w:p>
@@ -8608,7 +8597,17 @@
                       <w:sz w:val="20"/>
                       <w:szCs w:val="20"/>
                     </w:rPr>
-                    <w:t>• Verificar correo y paquetes co</w:t>
+                    <w:t xml:space="preserve">• Verificar correo y </w:t>
+                  </w:r>
+                  <w:r>
+                    <w:rPr>
+                      <w:rFonts w:asciiTheme="minorHAnsi" w:hAnsiTheme="minorHAnsi" w:cstheme="minorHAnsi"/>
+                      <w:bCs/>
+                      <w:sz w:val="20"/>
+                      <w:szCs w:val="20"/>
+                    </w:rPr>
+                    <w:lastRenderedPageBreak/>
+                    <w:t>paquetes co</w:t>
                   </w:r>
                   <w:r>
                     <w:rPr>
@@ -8806,7 +8805,6 @@
                       <w:sz w:val="20"/>
                       <w:szCs w:val="20"/>
                     </w:rPr>
-                    <w:lastRenderedPageBreak/>
                     <w:t>• Control de cerraduras y llaves.</w:t>
                   </w:r>
                 </w:p>
@@ -8867,6 +8865,7 @@
                       <w:sz w:val="20"/>
                       <w:szCs w:val="20"/>
                     </w:rPr>
+                    <w:lastRenderedPageBreak/>
                     <w:t>• Control de la iluminación.</w:t>
                   </w:r>
                 </w:p>
@@ -9065,7 +9064,6 @@
                       <w:szCs w:val="20"/>
                     </w:rPr>
                   </w:pPr>
-                  <w:proofErr w:type="gramStart"/>
                   <w:r>
                     <w:rPr>
                       <w:rFonts w:ascii="Calibri" w:hAnsi="Calibri" w:cs="Calibri"/>
@@ -9075,9 +9073,8 @@
                       <w:szCs w:val="20"/>
                     </w:rPr>
                     <w:lastRenderedPageBreak/>
-                    <w:t>REQUISITOS A CUMPLIR</w:t>
+                    <w:t>REQUISITOS QUE CUMPLIR</w:t>
                   </w:r>
-                  <w:proofErr w:type="gramEnd"/>
                 </w:p>
               </w:tc>
               <w:tc>
@@ -9226,7 +9223,18 @@
                       <w:sz w:val="20"/>
                       <w:szCs w:val="20"/>
                     </w:rPr>
-                    <w:t>HACCP: Decreto 60 de 2002 Decreto 3075 de 1997</w:t>
+                    <w:t>HACCP: Decreto 60 de 2002 Decreto 30</w:t>
+                  </w:r>
+                  <w:bookmarkStart w:id="0" w:name="_GoBack"/>
+                  <w:bookmarkEnd w:id="0"/>
+                  <w:r>
+                    <w:rPr>
+                      <w:rFonts w:asciiTheme="minorHAnsi" w:hAnsiTheme="minorHAnsi" w:cstheme="minorHAnsi"/>
+                      <w:bCs/>
+                      <w:sz w:val="20"/>
+                      <w:szCs w:val="20"/>
+                    </w:rPr>
+                    <w:t>75 de 1997</w:t>
                   </w:r>
                 </w:p>
               </w:tc>
@@ -9557,9 +9565,12 @@
               <w:autoSpaceDE w:val="0"/>
               <w:autoSpaceDN w:val="0"/>
               <w:adjustRightInd w:val="0"/>
+              <w:jc w:val="center"/>
               <w:cnfStyle w:val="000000010000" w:firstRow="0" w:lastRow="0" w:firstColumn="0" w:lastColumn="0" w:oddVBand="0" w:evenVBand="0" w:oddHBand="0" w:evenHBand="1" w:firstRowFirstColumn="0" w:firstRowLastColumn="0" w:lastRowFirstColumn="0" w:lastRowLastColumn="0"/>
               <w:rPr>
                 <w:rFonts w:asciiTheme="minorHAnsi" w:hAnsiTheme="minorHAnsi" w:cstheme="minorHAnsi"/>
+                <w:b/>
+                <w:bCs/>
               </w:rPr>
             </w:pPr>
           </w:p>
@@ -9576,6 +9587,45 @@
               <w:autoSpaceDE w:val="0"/>
               <w:autoSpaceDN w:val="0"/>
               <w:adjustRightInd w:val="0"/>
+              <w:jc w:val="center"/>
+              <w:cnfStyle w:val="000000010000" w:firstRow="0" w:lastRow="0" w:firstColumn="0" w:lastColumn="0" w:oddVBand="0" w:evenVBand="0" w:oddHBand="0" w:evenHBand="1" w:firstRowFirstColumn="0" w:firstRowLastColumn="0" w:lastRowFirstColumn="0" w:lastRowLastColumn="0"/>
+              <w:rPr>
+                <w:rFonts w:asciiTheme="minorHAnsi" w:hAnsiTheme="minorHAnsi" w:cstheme="minorHAnsi"/>
+              </w:rPr>
+            </w:pPr>
+          </w:p>
+          <w:p>
+            <w:pPr>
+              <w:widowControl/>
+              <w:pBdr>
+                <w:top w:val="none" w:sz="0" w:space="0" w:color="auto"/>
+                <w:left w:val="none" w:sz="0" w:space="0" w:color="auto"/>
+                <w:bottom w:val="none" w:sz="0" w:space="0" w:color="auto"/>
+                <w:right w:val="none" w:sz="0" w:space="0" w:color="auto"/>
+                <w:between w:val="none" w:sz="0" w:space="0" w:color="auto"/>
+              </w:pBdr>
+              <w:autoSpaceDE w:val="0"/>
+              <w:autoSpaceDN w:val="0"/>
+              <w:adjustRightInd w:val="0"/>
+              <w:cnfStyle w:val="000000010000" w:firstRow="0" w:lastRow="0" w:firstColumn="0" w:lastColumn="0" w:oddVBand="0" w:evenVBand="0" w:oddHBand="0" w:evenHBand="1" w:firstRowFirstColumn="0" w:firstRowLastColumn="0" w:lastRowFirstColumn="0" w:lastRowLastColumn="0"/>
+              <w:rPr>
+                <w:rFonts w:asciiTheme="minorHAnsi" w:hAnsiTheme="minorHAnsi" w:cstheme="minorHAnsi"/>
+              </w:rPr>
+            </w:pPr>
+          </w:p>
+          <w:p>
+            <w:pPr>
+              <w:widowControl/>
+              <w:pBdr>
+                <w:top w:val="none" w:sz="0" w:space="0" w:color="auto"/>
+                <w:left w:val="none" w:sz="0" w:space="0" w:color="auto"/>
+                <w:bottom w:val="none" w:sz="0" w:space="0" w:color="auto"/>
+                <w:right w:val="none" w:sz="0" w:space="0" w:color="auto"/>
+                <w:between w:val="none" w:sz="0" w:space="0" w:color="auto"/>
+              </w:pBdr>
+              <w:autoSpaceDE w:val="0"/>
+              <w:autoSpaceDN w:val="0"/>
+              <w:adjustRightInd w:val="0"/>
               <w:cnfStyle w:val="000000010000" w:firstRow="0" w:lastRow="0" w:firstColumn="0" w:lastColumn="0" w:oddVBand="0" w:evenVBand="0" w:oddHBand="0" w:evenHBand="1" w:firstRowFirstColumn="0" w:firstRowLastColumn="0" w:lastRowFirstColumn="0" w:lastRowLastColumn="0"/>
               <w:rPr>
                 <w:rFonts w:asciiTheme="minorHAnsi" w:eastAsia="Calibri" w:hAnsiTheme="minorHAnsi" w:cstheme="minorHAnsi"/>
@@ -9659,6 +9709,7 @@
                 <w:sz w:val="24"/>
                 <w:szCs w:val="24"/>
               </w:rPr>
+              <w:lastRenderedPageBreak/>
               <w:t>----------------------------------------------------------------------------------------------------------------------------</w:t>
             </w:r>
             <w:r>
@@ -10387,20 +10438,6 @@
           <w:p>
             <w:pPr>
               <w:pStyle w:val="Normal1"/>
-              <w:ind w:left="538"/>
-              <w:contextualSpacing w:val="0"/>
-              <w:jc w:val="both"/>
-              <w:cnfStyle w:val="000000010000" w:firstRow="0" w:lastRow="0" w:firstColumn="0" w:lastColumn="0" w:oddVBand="0" w:evenVBand="0" w:oddHBand="0" w:evenHBand="1" w:firstRowFirstColumn="0" w:firstRowLastColumn="0" w:lastRowFirstColumn="0" w:lastRowLastColumn="0"/>
-              <w:rPr>
-                <w:rFonts w:ascii="Calibri" w:eastAsia="Calibri" w:hAnsi="Calibri" w:cs="Calibri"/>
-                <w:sz w:val="24"/>
-                <w:szCs w:val="24"/>
-              </w:rPr>
-            </w:pPr>
-          </w:p>
-          <w:p>
-            <w:pPr>
-              <w:pStyle w:val="Normal1"/>
               <w:numPr>
                 <w:ilvl w:val="0"/>
                 <w:numId w:val="18"/>
@@ -10614,20 +10651,6 @@
           <w:p>
             <w:pPr>
               <w:pStyle w:val="Normal1"/>
-              <w:ind w:left="538"/>
-              <w:contextualSpacing w:val="0"/>
-              <w:jc w:val="both"/>
-              <w:cnfStyle w:val="000000010000" w:firstRow="0" w:lastRow="0" w:firstColumn="0" w:lastColumn="0" w:oddVBand="0" w:evenVBand="0" w:oddHBand="0" w:evenHBand="1" w:firstRowFirstColumn="0" w:firstRowLastColumn="0" w:lastRowFirstColumn="0" w:lastRowLastColumn="0"/>
-              <w:rPr>
-                <w:rFonts w:ascii="Calibri" w:eastAsia="Calibri" w:hAnsi="Calibri" w:cs="Calibri"/>
-                <w:sz w:val="24"/>
-                <w:szCs w:val="24"/>
-              </w:rPr>
-            </w:pPr>
-          </w:p>
-          <w:p>
-            <w:pPr>
-              <w:pStyle w:val="Normal1"/>
               <w:numPr>
                 <w:ilvl w:val="0"/>
                 <w:numId w:val="18"/>
@@ -10981,6 +11004,7 @@
               <w:rPr>
                 <w:noProof/>
               </w:rPr>
+              <w:lastRenderedPageBreak/>
               <w:drawing>
                 <wp:inline distT="0" distB="0" distL="0" distR="0" wp14:anchorId="20D1732F" wp14:editId="3DB9D013">
                   <wp:extent cx="4139743" cy="2830373"/>
@@ -11154,7 +11178,6 @@
                 <w:sz w:val="24"/>
                 <w:szCs w:val="24"/>
               </w:rPr>
-              <w:lastRenderedPageBreak/>
               <w:t xml:space="preserve">Por otro lado, la organización </w:t>
             </w:r>
             <w:r>
@@ -11205,19 +11228,6 @@
               </w:rPr>
               <w:t>as de estas partes interesadas.</w:t>
             </w:r>
-          </w:p>
-          <w:p>
-            <w:pPr>
-              <w:pStyle w:val="Normal1"/>
-              <w:contextualSpacing w:val="0"/>
-              <w:jc w:val="both"/>
-              <w:cnfStyle w:val="000000010000" w:firstRow="0" w:lastRow="0" w:firstColumn="0" w:lastColumn="0" w:oddVBand="0" w:evenVBand="0" w:oddHBand="0" w:evenHBand="1" w:firstRowFirstColumn="0" w:firstRowLastColumn="0" w:lastRowFirstColumn="0" w:lastRowLastColumn="0"/>
-              <w:rPr>
-                <w:rFonts w:ascii="Calibri" w:eastAsia="Calibri" w:hAnsi="Calibri" w:cs="Calibri"/>
-                <w:sz w:val="24"/>
-                <w:szCs w:val="24"/>
-              </w:rPr>
-            </w:pPr>
           </w:p>
           <w:p>
             <w:pPr>
@@ -11238,6 +11248,7 @@
                 <w:sz w:val="24"/>
                 <w:szCs w:val="24"/>
               </w:rPr>
+              <w:lastRenderedPageBreak/>
               <w:t>En recuadro destacado</w:t>
             </w:r>
           </w:p>
@@ -11515,33 +11526,7 @@
                 <w:sz w:val="24"/>
                 <w:szCs w:val="24"/>
               </w:rPr>
-              <w:t xml:space="preserve"> caracterización </w:t>
-            </w:r>
-            <w:r>
-              <w:rPr>
-                <w:rFonts w:ascii="Calibri" w:eastAsia="Calibri" w:hAnsi="Calibri" w:cs="Calibri"/>
-                <w:sz w:val="24"/>
-                <w:szCs w:val="24"/>
-                <w:highlight w:val="yellow"/>
-              </w:rPr>
-              <w:t xml:space="preserve">de </w:t>
-            </w:r>
-            <w:r>
-              <w:rPr>
-                <w:rFonts w:ascii="Calibri" w:eastAsia="Calibri" w:hAnsi="Calibri" w:cs="Calibri"/>
-                <w:sz w:val="24"/>
-                <w:szCs w:val="24"/>
-                <w:highlight w:val="yellow"/>
-              </w:rPr>
-              <w:t>estos</w:t>
-            </w:r>
-            <w:r>
-              <w:rPr>
-                <w:rFonts w:ascii="Calibri" w:eastAsia="Calibri" w:hAnsi="Calibri" w:cs="Calibri"/>
-                <w:sz w:val="24"/>
-                <w:szCs w:val="24"/>
-              </w:rPr>
-              <w:t>, s</w:t>
+              <w:t xml:space="preserve"> caracterización de los mismos, s</w:t>
             </w:r>
             <w:r>
               <w:rPr>
@@ -11559,19 +11544,6 @@
               </w:rPr>
               <w:t xml:space="preserve"> determinar:</w:t>
             </w:r>
-          </w:p>
-          <w:p>
-            <w:pPr>
-              <w:pStyle w:val="Normal1"/>
-              <w:contextualSpacing w:val="0"/>
-              <w:jc w:val="both"/>
-              <w:cnfStyle w:val="000000010000" w:firstRow="0" w:lastRow="0" w:firstColumn="0" w:lastColumn="0" w:oddVBand="0" w:evenVBand="0" w:oddHBand="0" w:evenHBand="1" w:firstRowFirstColumn="0" w:firstRowLastColumn="0" w:lastRowFirstColumn="0" w:lastRowLastColumn="0"/>
-              <w:rPr>
-                <w:rFonts w:ascii="Calibri" w:eastAsia="Calibri" w:hAnsi="Calibri" w:cs="Calibri"/>
-                <w:sz w:val="24"/>
-                <w:szCs w:val="24"/>
-              </w:rPr>
-            </w:pPr>
           </w:p>
           <w:p>
             <w:pPr>
@@ -11832,7 +11804,6 @@
                 <w:sz w:val="24"/>
                 <w:szCs w:val="24"/>
               </w:rPr>
-              <w:lastRenderedPageBreak/>
               <w:t>Los riesgos relacionados con estos procesos</w:t>
             </w:r>
             <w:r>
@@ -11934,6 +11905,7 @@
                 <w:sz w:val="24"/>
                 <w:szCs w:val="24"/>
               </w:rPr>
+              <w:lastRenderedPageBreak/>
               <w:t xml:space="preserve">2. </w:t>
             </w:r>
             <w:r>
@@ -12367,16 +12339,7 @@
                 <w:sz w:val="24"/>
                 <w:szCs w:val="24"/>
               </w:rPr>
-              <w:t xml:space="preserve">a política </w:t>
-            </w:r>
-            <w:r>
-              <w:rPr>
-                <w:rFonts w:ascii="Calibri" w:eastAsia="Calibri" w:hAnsi="Calibri" w:cs="Calibri"/>
-                <w:sz w:val="24"/>
-                <w:szCs w:val="24"/>
-              </w:rPr>
-              <w:lastRenderedPageBreak/>
-              <w:t>que:</w:t>
+              <w:t>a política que:</w:t>
             </w:r>
           </w:p>
           <w:p>
@@ -12476,6 +12439,7 @@
                 <w:sz w:val="24"/>
                 <w:szCs w:val="24"/>
               </w:rPr>
+              <w:lastRenderedPageBreak/>
               <w:t>Incluya un compromiso de cumplir con los requisitos legales.</w:t>
             </w:r>
           </w:p>
@@ -12982,6 +12946,7 @@
                 <w:sz w:val="24"/>
                 <w:szCs w:val="24"/>
               </w:rPr>
+              <w:lastRenderedPageBreak/>
               <w:t>Roles, responsabilidades y autoridades en la organización</w:t>
             </w:r>
           </w:p>
@@ -13437,7 +13402,16 @@
                 <w:sz w:val="24"/>
                 <w:szCs w:val="24"/>
               </w:rPr>
-              <w:t xml:space="preserve"> se deben asegurar los recursos necesarios y tener toda la información documentada.</w:t>
+              <w:t xml:space="preserve"> se deben asegurar los recursos necesarios y tener toda la información </w:t>
+            </w:r>
+            <w:r>
+              <w:rPr>
+                <w:rFonts w:ascii="Calibri" w:eastAsia="Calibri" w:hAnsi="Calibri" w:cs="Calibri"/>
+                <w:sz w:val="24"/>
+                <w:szCs w:val="24"/>
+              </w:rPr>
+              <w:lastRenderedPageBreak/>
+              <w:t>documentada.</w:t>
             </w:r>
           </w:p>
           <w:p>
@@ -13569,7 +13543,6 @@
                 <w:sz w:val="18"/>
                 <w:szCs w:val="18"/>
               </w:rPr>
-              <w:lastRenderedPageBreak/>
               <w:t>Título de</w:t>
             </w:r>
             <w:r>
@@ -13693,7 +13666,16 @@
                 <w:sz w:val="24"/>
                 <w:szCs w:val="24"/>
               </w:rPr>
-              <w:t xml:space="preserve"> La organización debe proporcionar los recursos necesarios para mantener y mejorar continuamente el SGCS.</w:t>
+              <w:t xml:space="preserve"> La organización debe proporcionar los recursos necesarios para mantener y mejorar </w:t>
+            </w:r>
+            <w:r>
+              <w:rPr>
+                <w:rFonts w:ascii="Calibri" w:eastAsia="Calibri" w:hAnsi="Calibri" w:cs="Calibri"/>
+                <w:sz w:val="24"/>
+                <w:szCs w:val="24"/>
+              </w:rPr>
+              <w:lastRenderedPageBreak/>
+              <w:t>continuamente el SGCS.</w:t>
             </w:r>
           </w:p>
           <w:p>
@@ -14087,7 +14069,6 @@
                 <w:szCs w:val="24"/>
                 <w:u w:val="single"/>
               </w:rPr>
-              <w:lastRenderedPageBreak/>
               <w:t>Curso de capacitación virtual en Seguridad de instalaciones</w:t>
             </w:r>
           </w:p>
@@ -14156,6 +14137,7 @@
                 <w:sz w:val="24"/>
                 <w:szCs w:val="24"/>
               </w:rPr>
+              <w:lastRenderedPageBreak/>
               <w:t>Información documentada</w:t>
             </w:r>
           </w:p>
@@ -14312,33 +14294,7 @@
                 <w:sz w:val="24"/>
                 <w:szCs w:val="24"/>
               </w:rPr>
-              <w:t>Los procedimientos y registros requeridos por la Norma y el Estándar</w:t>
-            </w:r>
-            <w:r>
-              <w:rPr>
-                <w:rFonts w:ascii="Calibri" w:eastAsia="Calibri" w:hAnsi="Calibri" w:cs="Calibri"/>
-                <w:sz w:val="24"/>
-                <w:szCs w:val="24"/>
-              </w:rPr>
-              <w:t xml:space="preserve"> </w:t>
-            </w:r>
-            <w:r>
-              <w:rPr>
-                <w:rFonts w:ascii="Calibri" w:eastAsia="Calibri" w:hAnsi="Calibri" w:cs="Calibri"/>
-                <w:sz w:val="24"/>
-                <w:szCs w:val="24"/>
-                <w:highlight w:val="yellow"/>
-              </w:rPr>
-              <w:t>que corresponda</w:t>
-            </w:r>
-            <w:r>
-              <w:rPr>
-                <w:rFonts w:ascii="Calibri" w:eastAsia="Calibri" w:hAnsi="Calibri" w:cs="Calibri"/>
-                <w:sz w:val="24"/>
-                <w:szCs w:val="24"/>
-                <w:highlight w:val="yellow"/>
-              </w:rPr>
-              <w:t>.</w:t>
+              <w:t>Los procedimientos y registros requeridos por la Norma y el Estándar.</w:t>
             </w:r>
           </w:p>
           <w:p>
@@ -14632,7 +14588,16 @@
                 <w:sz w:val="24"/>
                 <w:szCs w:val="24"/>
               </w:rPr>
-              <w:t xml:space="preserve"> de riesgos y/o requisitos legales, </w:t>
+              <w:t xml:space="preserve"> de </w:t>
+            </w:r>
+            <w:r>
+              <w:rPr>
+                <w:rFonts w:ascii="Calibri" w:eastAsia="Calibri" w:hAnsi="Calibri" w:cs="Calibri"/>
+                <w:sz w:val="24"/>
+                <w:szCs w:val="24"/>
+              </w:rPr>
+              <w:lastRenderedPageBreak/>
+              <w:t xml:space="preserve">riesgos y/o requisitos legales, </w:t>
             </w:r>
             <w:r>
               <w:rPr>
@@ -15137,7 +15102,6 @@
                 <w:sz w:val="24"/>
                 <w:szCs w:val="24"/>
               </w:rPr>
-              <w:lastRenderedPageBreak/>
               <w:t xml:space="preserve">Analizar </w:t>
             </w:r>
             <w:r>
@@ -15735,7 +15699,7 @@
           </w:p>
           <w:p>
             <w:pPr>
-              <w:pStyle w:val="ListParagraph"/>
+              <w:pStyle w:val="Prrafodelista"/>
               <w:ind w:left="360"/>
               <w:cnfStyle w:val="000000010000" w:firstRow="0" w:lastRow="0" w:firstColumn="0" w:lastColumn="0" w:oddVBand="0" w:evenVBand="0" w:oddHBand="0" w:evenHBand="1" w:firstRowFirstColumn="0" w:firstRowLastColumn="0" w:lastRowFirstColumn="0" w:lastRowLastColumn="0"/>
               <w:rPr>
@@ -15776,7 +15740,7 @@
           </w:p>
           <w:p>
             <w:pPr>
-              <w:pStyle w:val="ListParagraph"/>
+              <w:pStyle w:val="Prrafodelista"/>
               <w:ind w:left="360"/>
               <w:cnfStyle w:val="000000010000" w:firstRow="0" w:lastRow="0" w:firstColumn="0" w:lastColumn="0" w:oddVBand="0" w:evenVBand="0" w:oddHBand="0" w:evenHBand="1" w:firstRowFirstColumn="0" w:firstRowLastColumn="0" w:lastRowFirstColumn="0" w:lastRowLastColumn="0"/>
               <w:rPr>
@@ -15954,10 +15918,10 @@
               </w:rPr>
               <w:t>Gestión de Riesgos en la Cadena de Suministro</w:t>
             </w:r>
-            <w:bookmarkStart w:id="0" w:name="_2et92p0" w:colFirst="0" w:colLast="0"/>
-            <w:bookmarkStart w:id="1" w:name="_4d34og8" w:colFirst="0" w:colLast="0"/>
-            <w:bookmarkEnd w:id="0"/>
+            <w:bookmarkStart w:id="1" w:name="_2et92p0" w:colFirst="0" w:colLast="0"/>
+            <w:bookmarkStart w:id="2" w:name="_4d34og8" w:colFirst="0" w:colLast="0"/>
             <w:bookmarkEnd w:id="1"/>
+            <w:bookmarkEnd w:id="2"/>
           </w:p>
         </w:tc>
       </w:tr>
@@ -16160,7 +16124,7 @@
                 <w:sz w:val="24"/>
                 <w:szCs w:val="24"/>
               </w:rPr>
-              <w:t xml:space="preserve"> Ejercicio de apareamiento de conceptos. En la siguiente tabla se presentan los conceptos y los temas a los que pertenece</w:t>
+              <w:t xml:space="preserve"> Ejercicio de apareamiento de conceptos. En la siguiente tabla se presentan los conceptos y los temas a los que pertenece. Para el participante deben aparecer de manera aleato</w:t>
             </w:r>
             <w:r>
               <w:rPr>
@@ -16169,85 +16133,7 @@
                 <w:sz w:val="24"/>
                 <w:szCs w:val="24"/>
               </w:rPr>
-              <w:t>n</w:t>
-            </w:r>
-            <w:r>
-              <w:rPr>
-                <w:rFonts w:ascii="Calibri" w:eastAsia="Calibri" w:hAnsi="Calibri" w:cs="Calibri"/>
-                <w:color w:val="C00000"/>
-                <w:sz w:val="24"/>
-                <w:szCs w:val="24"/>
-              </w:rPr>
-              <w:t xml:space="preserve">. </w:t>
-            </w:r>
-          </w:p>
-          <w:p>
-            <w:pPr>
-              <w:pStyle w:val="Normal1"/>
-              <w:contextualSpacing w:val="0"/>
-              <w:cnfStyle w:val="000000100000" w:firstRow="0" w:lastRow="0" w:firstColumn="0" w:lastColumn="0" w:oddVBand="0" w:evenVBand="0" w:oddHBand="1" w:evenHBand="0" w:firstRowFirstColumn="0" w:firstRowLastColumn="0" w:lastRowFirstColumn="0" w:lastRowLastColumn="0"/>
-              <w:rPr>
-                <w:rFonts w:ascii="Calibri" w:eastAsia="Calibri" w:hAnsi="Calibri" w:cs="Calibri"/>
-                <w:color w:val="C00000"/>
-                <w:sz w:val="24"/>
-                <w:szCs w:val="24"/>
-              </w:rPr>
-            </w:pPr>
-            <w:r>
-              <w:rPr>
-                <w:rFonts w:ascii="Calibri" w:eastAsia="Calibri" w:hAnsi="Calibri" w:cs="Calibri"/>
-                <w:color w:val="C00000"/>
-                <w:sz w:val="24"/>
-                <w:szCs w:val="24"/>
-              </w:rPr>
-              <w:t xml:space="preserve">Para el participante deben aparecer de manera </w:t>
-            </w:r>
-            <w:proofErr w:type="gramStart"/>
-            <w:r>
-              <w:rPr>
-                <w:rFonts w:ascii="Calibri" w:eastAsia="Calibri" w:hAnsi="Calibri" w:cs="Calibri"/>
-                <w:color w:val="C00000"/>
-                <w:sz w:val="24"/>
-                <w:szCs w:val="24"/>
-              </w:rPr>
-              <w:t>aleato</w:t>
-            </w:r>
-            <w:r>
-              <w:rPr>
-                <w:rFonts w:ascii="Calibri" w:eastAsia="Calibri" w:hAnsi="Calibri" w:cs="Calibri"/>
-                <w:color w:val="C00000"/>
-                <w:sz w:val="24"/>
-                <w:szCs w:val="24"/>
-              </w:rPr>
-              <w:t>ria</w:t>
-            </w:r>
-            <w:r>
-              <w:rPr>
-                <w:rFonts w:ascii="Calibri" w:eastAsia="Calibri" w:hAnsi="Calibri" w:cs="Calibri"/>
-                <w:color w:val="C00000"/>
-                <w:sz w:val="24"/>
-                <w:szCs w:val="24"/>
-              </w:rPr>
-              <w:t>,  de</w:t>
-            </w:r>
-            <w:proofErr w:type="gramEnd"/>
-            <w:r>
-              <w:rPr>
-                <w:rFonts w:ascii="Calibri" w:eastAsia="Calibri" w:hAnsi="Calibri" w:cs="Calibri"/>
-                <w:color w:val="C00000"/>
-                <w:sz w:val="24"/>
-                <w:szCs w:val="24"/>
-              </w:rPr>
-              <w:t xml:space="preserve"> modo </w:t>
-            </w:r>
-            <w:r>
-              <w:rPr>
-                <w:rFonts w:ascii="Calibri" w:eastAsia="Calibri" w:hAnsi="Calibri" w:cs="Calibri"/>
-                <w:color w:val="C00000"/>
-                <w:sz w:val="24"/>
-                <w:szCs w:val="24"/>
-              </w:rPr>
-              <w:t>que arrastre y suelte a</w:t>
+              <w:t>ria para que arrastre y suelte a</w:t>
             </w:r>
             <w:r>
               <w:rPr>
@@ -16538,7 +16424,7 @@
                 </w:tcPr>
                 <w:p>
                   <w:pPr>
-                    <w:pStyle w:val="Heading2"/>
+                    <w:pStyle w:val="Ttulo2"/>
                     <w:keepNext w:val="0"/>
                     <w:tabs>
                       <w:tab w:val="left" w:pos="724"/>
@@ -16660,27 +16546,7 @@
                 <w:sz w:val="24"/>
                 <w:szCs w:val="24"/>
               </w:rPr>
-              <w:t xml:space="preserve"> Ejercicio de arrastrar y soltar</w:t>
-            </w:r>
-            <w:r>
-              <w:rPr>
-                <w:rFonts w:ascii="Calibri" w:eastAsia="Calibri" w:hAnsi="Calibri" w:cs="Calibri"/>
-                <w:color w:val="C00000"/>
-                <w:sz w:val="24"/>
-                <w:szCs w:val="24"/>
-              </w:rPr>
-              <w:t>. P</w:t>
-            </w:r>
-            <w:bookmarkStart w:id="2" w:name="_GoBack"/>
-            <w:bookmarkEnd w:id="2"/>
-            <w:r>
-              <w:rPr>
-                <w:rFonts w:ascii="Calibri" w:eastAsia="Calibri" w:hAnsi="Calibri" w:cs="Calibri"/>
-                <w:color w:val="C00000"/>
-                <w:sz w:val="24"/>
-                <w:szCs w:val="24"/>
-              </w:rPr>
-              <w:t xml:space="preserve">resentar los pasos del proceso de gestión de Riesgos en desorden para que el participante arrastre y suelte en el orden o secuencia correcta. </w:t>
+              <w:t xml:space="preserve"> Ejercicio de arrastrar y soltar presentar los pasos del proceso de gestión de Riesgos en desorden para que el participante arrastre y suelte en el orden o secuencia correcta. </w:t>
             </w:r>
           </w:p>
           <w:p>
@@ -21371,7 +21237,7 @@
     <w:qFormat/>
     <w:rsid w:val="00B37ECC"/>
   </w:style>
-  <w:style w:type="paragraph" w:styleId="Heading1">
+  <w:style w:type="paragraph" w:styleId="Ttulo1">
     <w:name w:val="heading 1"/>
     <w:basedOn w:val="Normal1"/>
     <w:next w:val="Normal1"/>
@@ -21392,7 +21258,7 @@
       <w:szCs w:val="32"/>
     </w:rPr>
   </w:style>
-  <w:style w:type="paragraph" w:styleId="Heading2">
+  <w:style w:type="paragraph" w:styleId="Ttulo2">
     <w:name w:val="heading 2"/>
     <w:basedOn w:val="Normal1"/>
     <w:next w:val="Normal1"/>
@@ -21413,7 +21279,7 @@
       <w:szCs w:val="28"/>
     </w:rPr>
   </w:style>
-  <w:style w:type="paragraph" w:styleId="Heading3">
+  <w:style w:type="paragraph" w:styleId="Ttulo3">
     <w:name w:val="heading 3"/>
     <w:basedOn w:val="Normal1"/>
     <w:next w:val="Normal1"/>
@@ -21436,7 +21302,7 @@
       <w:szCs w:val="20"/>
     </w:rPr>
   </w:style>
-  <w:style w:type="paragraph" w:styleId="Heading4">
+  <w:style w:type="paragraph" w:styleId="Ttulo4">
     <w:name w:val="heading 4"/>
     <w:basedOn w:val="Normal1"/>
     <w:next w:val="Normal1"/>
@@ -21456,7 +21322,7 @@
       <w:szCs w:val="20"/>
     </w:rPr>
   </w:style>
-  <w:style w:type="paragraph" w:styleId="Heading5">
+  <w:style w:type="paragraph" w:styleId="Ttulo5">
     <w:name w:val="heading 5"/>
     <w:basedOn w:val="Normal1"/>
     <w:next w:val="Normal1"/>
@@ -21474,7 +21340,7 @@
       <w:szCs w:val="22"/>
     </w:rPr>
   </w:style>
-  <w:style w:type="paragraph" w:styleId="Heading6">
+  <w:style w:type="paragraph" w:styleId="Ttulo6">
     <w:name w:val="heading 6"/>
     <w:basedOn w:val="Normal1"/>
     <w:next w:val="Normal1"/>
@@ -21492,13 +21358,13 @@
       <w:szCs w:val="20"/>
     </w:rPr>
   </w:style>
-  <w:style w:type="character" w:default="1" w:styleId="DefaultParagraphFont">
+  <w:style w:type="character" w:default="1" w:styleId="Fuentedeprrafopredeter">
     <w:name w:val="Default Paragraph Font"/>
     <w:uiPriority w:val="1"/>
     <w:semiHidden/>
     <w:unhideWhenUsed/>
   </w:style>
-  <w:style w:type="table" w:default="1" w:styleId="TableNormal">
+  <w:style w:type="table" w:default="1" w:styleId="Tablanormal">
     <w:name w:val="Normal Table"/>
     <w:uiPriority w:val="99"/>
     <w:semiHidden/>
@@ -21513,7 +21379,7 @@
       </w:tblCellMar>
     </w:tblPr>
   </w:style>
-  <w:style w:type="numbering" w:default="1" w:styleId="NoList">
+  <w:style w:type="numbering" w:default="1" w:styleId="Sinlista">
     <w:name w:val="No List"/>
     <w:uiPriority w:val="99"/>
     <w:semiHidden/>
@@ -21535,7 +21401,7 @@
       </w:tblCellMar>
     </w:tblPr>
   </w:style>
-  <w:style w:type="paragraph" w:styleId="Title">
+  <w:style w:type="paragraph" w:styleId="Ttulo">
     <w:name w:val="Title"/>
     <w:basedOn w:val="Normal1"/>
     <w:next w:val="Normal1"/>
@@ -21557,7 +21423,7 @@
       <w:szCs w:val="52"/>
     </w:rPr>
   </w:style>
-  <w:style w:type="paragraph" w:styleId="Subtitle">
+  <w:style w:type="paragraph" w:styleId="Subttulo">
     <w:name w:val="Subtitle"/>
     <w:basedOn w:val="Normal1"/>
     <w:next w:val="Normal1"/>
@@ -22406,10 +22272,10 @@
       </w:tcPr>
     </w:tblStylePr>
   </w:style>
-  <w:style w:type="paragraph" w:styleId="BalloonText">
+  <w:style w:type="paragraph" w:styleId="Textodeglobo">
     <w:name w:val="Balloon Text"/>
     <w:basedOn w:val="Normal"/>
-    <w:link w:val="BalloonTextChar"/>
+    <w:link w:val="TextodegloboCar"/>
     <w:uiPriority w:val="99"/>
     <w:semiHidden/>
     <w:unhideWhenUsed/>
@@ -22420,10 +22286,10 @@
       <w:szCs w:val="16"/>
     </w:rPr>
   </w:style>
-  <w:style w:type="character" w:customStyle="1" w:styleId="BalloonTextChar">
-    <w:name w:val="Balloon Text Char"/>
-    <w:basedOn w:val="DefaultParagraphFont"/>
-    <w:link w:val="BalloonText"/>
+  <w:style w:type="character" w:customStyle="1" w:styleId="TextodegloboCar">
+    <w:name w:val="Texto de globo Car"/>
+    <w:basedOn w:val="Fuentedeprrafopredeter"/>
+    <w:link w:val="Textodeglobo"/>
     <w:uiPriority w:val="99"/>
     <w:semiHidden/>
     <w:rsid w:val="00461874"/>
@@ -22433,9 +22299,9 @@
       <w:szCs w:val="16"/>
     </w:rPr>
   </w:style>
-  <w:style w:type="character" w:styleId="Strong">
+  <w:style w:type="character" w:styleId="Textoennegrita">
     <w:name w:val="Strong"/>
-    <w:basedOn w:val="DefaultParagraphFont"/>
+    <w:basedOn w:val="Fuentedeprrafopredeter"/>
     <w:uiPriority w:val="22"/>
     <w:qFormat/>
     <w:rsid w:val="00A764B0"/>
@@ -22444,9 +22310,9 @@
       <w:bCs/>
     </w:rPr>
   </w:style>
-  <w:style w:type="character" w:styleId="CommentReference">
+  <w:style w:type="character" w:styleId="Refdecomentario">
     <w:name w:val="annotation reference"/>
-    <w:basedOn w:val="DefaultParagraphFont"/>
+    <w:basedOn w:val="Fuentedeprrafopredeter"/>
     <w:uiPriority w:val="99"/>
     <w:semiHidden/>
     <w:unhideWhenUsed/>
@@ -22456,10 +22322,10 @@
       <w:szCs w:val="16"/>
     </w:rPr>
   </w:style>
-  <w:style w:type="paragraph" w:styleId="CommentText">
+  <w:style w:type="paragraph" w:styleId="Textocomentario">
     <w:name w:val="annotation text"/>
     <w:basedOn w:val="Normal"/>
-    <w:link w:val="CommentTextChar"/>
+    <w:link w:val="TextocomentarioCar"/>
     <w:uiPriority w:val="99"/>
     <w:semiHidden/>
     <w:unhideWhenUsed/>
@@ -22469,10 +22335,10 @@
       <w:szCs w:val="20"/>
     </w:rPr>
   </w:style>
-  <w:style w:type="character" w:customStyle="1" w:styleId="CommentTextChar">
-    <w:name w:val="Comment Text Char"/>
-    <w:basedOn w:val="DefaultParagraphFont"/>
-    <w:link w:val="CommentText"/>
+  <w:style w:type="character" w:customStyle="1" w:styleId="TextocomentarioCar">
+    <w:name w:val="Texto comentario Car"/>
+    <w:basedOn w:val="Fuentedeprrafopredeter"/>
+    <w:link w:val="Textocomentario"/>
     <w:uiPriority w:val="99"/>
     <w:semiHidden/>
     <w:rsid w:val="00FD29CB"/>
@@ -22481,11 +22347,11 @@
       <w:szCs w:val="20"/>
     </w:rPr>
   </w:style>
-  <w:style w:type="paragraph" w:styleId="CommentSubject">
+  <w:style w:type="paragraph" w:styleId="Asuntodelcomentario">
     <w:name w:val="annotation subject"/>
-    <w:basedOn w:val="CommentText"/>
-    <w:next w:val="CommentText"/>
-    <w:link w:val="CommentSubjectChar"/>
+    <w:basedOn w:val="Textocomentario"/>
+    <w:next w:val="Textocomentario"/>
+    <w:link w:val="AsuntodelcomentarioCar"/>
     <w:uiPriority w:val="99"/>
     <w:semiHidden/>
     <w:unhideWhenUsed/>
@@ -22495,10 +22361,10 @@
       <w:bCs/>
     </w:rPr>
   </w:style>
-  <w:style w:type="character" w:customStyle="1" w:styleId="CommentSubjectChar">
-    <w:name w:val="Comment Subject Char"/>
-    <w:basedOn w:val="CommentTextChar"/>
-    <w:link w:val="CommentSubject"/>
+  <w:style w:type="character" w:customStyle="1" w:styleId="AsuntodelcomentarioCar">
+    <w:name w:val="Asunto del comentario Car"/>
+    <w:basedOn w:val="TextocomentarioCar"/>
+    <w:link w:val="Asuntodelcomentario"/>
     <w:uiPriority w:val="99"/>
     <w:semiHidden/>
     <w:rsid w:val="00FD29CB"/>
@@ -22509,9 +22375,9 @@
       <w:szCs w:val="20"/>
     </w:rPr>
   </w:style>
-  <w:style w:type="table" w:styleId="TableGrid">
+  <w:style w:type="table" w:styleId="Tablaconcuadrcula">
     <w:name w:val="Table Grid"/>
-    <w:basedOn w:val="TableNormal"/>
+    <w:basedOn w:val="Tablanormal"/>
     <w:uiPriority w:val="59"/>
     <w:rsid w:val="00F01990"/>
     <w:tblPr>
@@ -22525,9 +22391,9 @@
       </w:tblBorders>
     </w:tblPr>
   </w:style>
-  <w:style w:type="character" w:styleId="Hyperlink">
+  <w:style w:type="character" w:styleId="Hipervnculo">
     <w:name w:val="Hyperlink"/>
-    <w:basedOn w:val="DefaultParagraphFont"/>
+    <w:basedOn w:val="Fuentedeprrafopredeter"/>
     <w:uiPriority w:val="99"/>
     <w:unhideWhenUsed/>
     <w:rsid w:val="00C54CE2"/>
@@ -22638,10 +22504,10 @@
   </w:style>
   <w:style w:type="character" w:customStyle="1" w:styleId="lead1">
     <w:name w:val="lead1"/>
-    <w:basedOn w:val="DefaultParagraphFont"/>
+    <w:basedOn w:val="Fuentedeprrafopredeter"/>
     <w:rsid w:val="00D43585"/>
   </w:style>
-  <w:style w:type="paragraph" w:styleId="ListParagraph">
+  <w:style w:type="paragraph" w:styleId="Prrafodelista">
     <w:name w:val="List Paragraph"/>
     <w:basedOn w:val="Normal"/>
     <w:uiPriority w:val="34"/>
@@ -22654,27 +22520,27 @@
   </w:style>
   <w:style w:type="character" w:customStyle="1" w:styleId="by-view-number">
     <w:name w:val="by-view-number"/>
-    <w:basedOn w:val="DefaultParagraphFont"/>
+    <w:basedOn w:val="Fuentedeprrafopredeter"/>
     <w:rsid w:val="00E86988"/>
   </w:style>
   <w:style w:type="character" w:customStyle="1" w:styleId="by-category">
     <w:name w:val="by-category"/>
-    <w:basedOn w:val="DefaultParagraphFont"/>
+    <w:basedOn w:val="Fuentedeprrafopredeter"/>
     <w:rsid w:val="00E86988"/>
   </w:style>
   <w:style w:type="character" w:customStyle="1" w:styleId="by-date">
     <w:name w:val="by-date"/>
-    <w:basedOn w:val="DefaultParagraphFont"/>
+    <w:basedOn w:val="Fuentedeprrafopredeter"/>
     <w:rsid w:val="00E86988"/>
   </w:style>
   <w:style w:type="character" w:customStyle="1" w:styleId="by-author">
     <w:name w:val="by-author"/>
-    <w:basedOn w:val="DefaultParagraphFont"/>
+    <w:basedOn w:val="Fuentedeprrafopredeter"/>
     <w:rsid w:val="00E86988"/>
   </w:style>
   <w:style w:type="character" w:customStyle="1" w:styleId="by-comments">
     <w:name w:val="by-comments"/>
-    <w:basedOn w:val="DefaultParagraphFont"/>
+    <w:basedOn w:val="Fuentedeprrafopredeter"/>
     <w:rsid w:val="00E86988"/>
   </w:style>
 </w:styles>
@@ -22968,7 +22834,7 @@
 </file>
 
 <file path=customXml/itemProps1.xml><?xml version="1.0" encoding="utf-8"?>
-<ds:datastoreItem xmlns:ds="http://schemas.openxmlformats.org/officeDocument/2006/customXml" ds:itemID="{3938D683-7409-41A2-881B-109755D79E0C}">
+<ds:datastoreItem xmlns:ds="http://schemas.openxmlformats.org/officeDocument/2006/customXml" ds:itemID="{6BF9B0D8-9E84-4EB0-BCDE-F5CDEDBB3F4D}">
   <ds:schemaRefs>
     <ds:schemaRef ds:uri="http://schemas.openxmlformats.org/officeDocument/2006/bibliography"/>
   </ds:schemaRefs>

</xml_diff>